<commit_message>
Updates to figures and inline text
</commit_message>
<xml_diff>
--- a/Automated-Reports---OU.docx
+++ b/Automated-Reports---OU.docx
@@ -25,19 +25,19 @@
         <w:t xml:space="preserve"> </w:t>
       </w:r>
       <w:r>
-        <w:t xml:space="preserve">Summary</w:t>
+        <w:t xml:space="preserve">Briefer</w:t>
       </w:r>
       <w:r>
         <w:t xml:space="preserve"> </w:t>
       </w:r>
       <w:r>
-        <w:t xml:space="preserve">Report</w:t>
+        <w:t xml:space="preserve">-</w:t>
       </w:r>
       <w:r>
         <w:t xml:space="preserve"> </w:t>
       </w:r>
       <w:r>
-        <w:t xml:space="preserve">-</w:t>
+        <w:t xml:space="preserve">Tanzania</w:t>
       </w:r>
     </w:p>
     <w:p>
@@ -45,13 +45,7 @@
         <w:pStyle w:val="Author"/>
       </w:pPr>
       <w:r>
-        <w:t xml:space="preserve">Kyle</w:t>
-      </w:r>
-      <w:r>
-        <w:t xml:space="preserve"> </w:t>
-      </w:r>
-      <w:r>
-        <w:t xml:space="preserve">Borces</w:t>
+        <w:t xml:space="preserve">GH/OHA/SPS/HWF</w:t>
       </w:r>
     </w:p>
     <w:p>
@@ -59,7 +53,7 @@
         <w:pStyle w:val="Date"/>
       </w:pPr>
       <w:r>
-        <w:t xml:space="preserve">20</w:t>
+        <w:t xml:space="preserve">21</w:t>
       </w:r>
       <w:r>
         <w:t xml:space="preserve"> </w:t>
@@ -88,17 +82,17 @@
         <w:pStyle w:val="FirstParagraph"/>
       </w:pPr>
       <w:r>
-        <w:t xml:space="preserve">This provides a detailed summary of the FY23 HRH Inventory dataset. These reports help summarize staffing investments and trends at the country level to inform current programming, and facilitate HRH planning.</w:t>
+        <w:t xml:space="preserve">This provides a detailed summary of the FY23 HRH Inventory dataset for Tanzania. These reports help summarize staffing investments and trends at the country level to inform current programming, and facilitate HRH planning.</w:t>
       </w:r>
     </w:p>
     <w:bookmarkEnd w:id="20"/>
-    <w:bookmarkStart w:id="24" w:name="Xdc0840cac96867dbe5e73e07e878c92fe4084d9"/>
+    <w:bookmarkStart w:id="21" w:name="X3470f796e68dd39655f65823051c920e9b78dc3"/>
     <w:p>
       <w:pPr>
         <w:pStyle w:val="Heading2"/>
       </w:pPr>
       <w:r>
-        <w:t xml:space="preserve">Create the first plot using the HRH dataset</w:t>
+        <w:t xml:space="preserve">USAID and CDC HRH Inventory Submission Rate</w:t>
       </w:r>
     </w:p>
     <w:p>
@@ -106,129 +100,7 @@
         <w:pStyle w:val="FirstParagraph"/>
       </w:pPr>
       <w:r>
-        <w:drawing>
-          <wp:inline>
-            <wp:extent cx="5334000" cy="4267200"/>
-            <wp:effectExtent b="0" l="0" r="0" t="0"/>
-            <wp:docPr descr="" title="" id="22" name="Picture"/>
-            <a:graphic>
-              <a:graphicData uri="http://schemas.openxmlformats.org/drawingml/2006/picture">
-                <pic:pic>
-                  <pic:nvPicPr>
-                    <pic:cNvPr descr="Automated-Reports---OU_files/figure-docx/unnamed-chunk-2-1.png" id="23" name="Picture"/>
-                    <pic:cNvPicPr>
-                      <a:picLocks noChangeArrowheads="1" noChangeAspect="1"/>
-                    </pic:cNvPicPr>
-                  </pic:nvPicPr>
-                  <pic:blipFill>
-                    <a:blip r:embed="rId21"/>
-                    <a:stretch>
-                      <a:fillRect/>
-                    </a:stretch>
-                  </pic:blipFill>
-                  <pic:spPr bwMode="auto">
-                    <a:xfrm>
-                      <a:off x="0" y="0"/>
-                      <a:ext cx="5334000" cy="4267200"/>
-                    </a:xfrm>
-                    <a:prstGeom prst="rect">
-                      <a:avLst/>
-                    </a:prstGeom>
-                    <a:noFill/>
-                    <a:ln w="9525">
-                      <a:noFill/>
-                      <a:headEnd/>
-                      <a:tailEnd/>
-                    </a:ln>
-                  </pic:spPr>
-                </pic:pic>
-              </a:graphicData>
-            </a:graphic>
-          </wp:inline>
-        </w:drawing>
-      </w:r>
-    </w:p>
-    <w:bookmarkEnd w:id="24"/>
-    <w:bookmarkStart w:id="28" w:name="create-a-test-dual-axis-plot"/>
-    <w:p>
-      <w:pPr>
-        <w:pStyle w:val="Heading2"/>
-      </w:pPr>
-      <w:r>
-        <w:t xml:space="preserve">Create a test dual-axis plot</w:t>
-      </w:r>
-    </w:p>
-    <w:p>
-      <w:pPr>
-        <w:pStyle w:val="FirstParagraph"/>
-      </w:pPr>
-      <w:r>
-        <w:drawing>
-          <wp:inline>
-            <wp:extent cx="5334000" cy="3333750"/>
-            <wp:effectExtent b="0" l="0" r="0" t="0"/>
-            <wp:docPr descr="" title="" id="26" name="Picture"/>
-            <a:graphic>
-              <a:graphicData uri="http://schemas.openxmlformats.org/drawingml/2006/picture">
-                <pic:pic>
-                  <pic:nvPicPr>
-                    <pic:cNvPr descr="Automated-Reports---OU_files/figure-docx/fig2-1.png" id="27" name="Picture"/>
-                    <pic:cNvPicPr>
-                      <a:picLocks noChangeArrowheads="1" noChangeAspect="1"/>
-                    </pic:cNvPicPr>
-                  </pic:nvPicPr>
-                  <pic:blipFill>
-                    <a:blip r:embed="rId25"/>
-                    <a:stretch>
-                      <a:fillRect/>
-                    </a:stretch>
-                  </pic:blipFill>
-                  <pic:spPr bwMode="auto">
-                    <a:xfrm>
-                      <a:off x="0" y="0"/>
-                      <a:ext cx="5334000" cy="3333750"/>
-                    </a:xfrm>
-                    <a:prstGeom prst="rect">
-                      <a:avLst/>
-                    </a:prstGeom>
-                    <a:noFill/>
-                    <a:ln w="9525">
-                      <a:noFill/>
-                      <a:headEnd/>
-                      <a:tailEnd/>
-                    </a:ln>
-                  </pic:spPr>
-                </pic:pic>
-              </a:graphicData>
-            </a:graphic>
-          </wp:inline>
-        </w:drawing>
-      </w:r>
-    </w:p>
-    <w:p>
-      <w:pPr>
-        <w:pStyle w:val="BodyText"/>
-      </w:pPr>
-      <w:r>
-        <w:t xml:space="preserve">In Tanzania, Program Management comprised about 34% of their total HRH expenditure</w:t>
-      </w:r>
-    </w:p>
-    <w:bookmarkEnd w:id="28"/>
-    <w:bookmarkStart w:id="29" w:name="X3470f796e68dd39655f65823051c920e9b78dc3"/>
-    <w:p>
-      <w:pPr>
-        <w:pStyle w:val="Heading2"/>
-      </w:pPr>
-      <w:r>
-        <w:t xml:space="preserve">USAID and CDC HRH Inventory Submission Rate</w:t>
-      </w:r>
-    </w:p>
-    <w:p>
-      <w:pPr>
-        <w:pStyle w:val="FirstParagraph"/>
-      </w:pPr>
-      <w:r>
-        <w:t xml:space="preserve">This shows the number of mechanisms that submitted both ER and HRH templates to better understand the overall completeness/reliability of the dataset for Tanzania</w:t>
+        <w:t xml:space="preserve">This shows the number of mechanisms that submitted both ER and HRH templates to better understand the overall completeness/reliability of the HRH inventory.</w:t>
       </w:r>
     </w:p>
     <w:p>
@@ -314,7 +186,7 @@
               <w:jc w:val="right"/>
             </w:pPr>
             <w:r>
-              <w:t xml:space="preserve">ER Expenditure Amount (USD</w:t>
+              <w:t xml:space="preserve">ER Expenditure Amount (USD)</w:t>
             </w:r>
           </w:p>
         </w:tc>
@@ -628,7 +500,412 @@
         </w:tc>
       </w:tr>
     </w:tbl>
-    <w:bookmarkEnd w:id="29"/>
+    <w:bookmarkEnd w:id="21"/>
+    <w:bookmarkStart w:id="22" w:name="Xab796b5e9495fa126eb60177ee954e798f11099"/>
+    <w:p>
+      <w:pPr>
+        <w:pStyle w:val="Heading2"/>
+      </w:pPr>
+      <w:r>
+        <w:t xml:space="preserve">Initial Summary of PEPFAR vs USAID HRH Staffing footprint</w:t>
+      </w:r>
+    </w:p>
+    <w:p>
+      <w:pPr>
+        <w:pStyle w:val="FirstParagraph"/>
+      </w:pPr>
+      <w:r>
+        <w:t xml:space="preserve">This table provides a summary of USAID’s staffing size relative to PEPFAR in Tanzania. Relative to PEPFAR, this shows USAID’s relative staffing footprint (individual count and FTE), the % going towards staffing, and the amount spent by local prime implementation partners</w:t>
+      </w:r>
+    </w:p>
+    <w:p>
+      <w:pPr>
+        <w:pStyle w:val="TableCaption"/>
+      </w:pPr>
+      <w:r>
+        <w:t xml:space="preserve">FY23 HRH Summary: By The Numbers</w:t>
+      </w:r>
+    </w:p>
+    <w:tbl>
+      <w:tblPr>
+        <w:tblStyle w:val="Table"/>
+        <w:tblW w:type="auto" w:w="0"/>
+        <w:tblLook w:firstRow="1" w:lastRow="0" w:firstColumn="0" w:lastColumn="0" w:noHBand="0" w:noVBand="0" w:val="0020"/>
+        <w:tblCaption w:val="FY23 HRH Summary: By The Numbers"/>
+      </w:tblPr>
+      <w:tblGrid>
+        <w:gridCol w:w="1320"/>
+        <w:gridCol w:w="1320"/>
+        <w:gridCol w:w="1320"/>
+        <w:gridCol w:w="1320"/>
+        <w:gridCol w:w="1320"/>
+        <w:gridCol w:w="1320"/>
+      </w:tblGrid>
+      <w:tr>
+        <w:trPr>
+          <w:tblHeader w:val="true"/>
+        </w:trPr>
+        <w:tc>
+          <w:tcPr/>
+          <w:p>
+            <w:pPr>
+              <w:pStyle w:val="Compact"/>
+              <w:jc w:val="left"/>
+            </w:pPr>
+            <w:r>
+              <w:t xml:space="preserve">Funding Agency</w:t>
+            </w:r>
+          </w:p>
+        </w:tc>
+        <w:tc>
+          <w:tcPr/>
+          <w:p>
+            <w:pPr>
+              <w:pStyle w:val="Compact"/>
+              <w:jc w:val="right"/>
+            </w:pPr>
+            <w:r>
+              <w:t xml:space="preserve">HRH Staffing Expenditure</w:t>
+            </w:r>
+          </w:p>
+        </w:tc>
+        <w:tc>
+          <w:tcPr/>
+          <w:p>
+            <w:pPr>
+              <w:pStyle w:val="Compact"/>
+              <w:jc w:val="right"/>
+            </w:pPr>
+            <w:r>
+              <w:t xml:space="preserve">Individual Count</w:t>
+            </w:r>
+          </w:p>
+        </w:tc>
+        <w:tc>
+          <w:tcPr/>
+          <w:p>
+            <w:pPr>
+              <w:pStyle w:val="Compact"/>
+              <w:jc w:val="right"/>
+            </w:pPr>
+            <w:r>
+              <w:t xml:space="preserve">Total FTE (Full-Time Equivalence)</w:t>
+            </w:r>
+          </w:p>
+        </w:tc>
+        <w:tc>
+          <w:tcPr/>
+          <w:p>
+            <w:pPr>
+              <w:pStyle w:val="Compact"/>
+              <w:jc w:val="right"/>
+            </w:pPr>
+            <w:r>
+              <w:t xml:space="preserve">% of Total Expenditures Spent Towards HRH</w:t>
+            </w:r>
+          </w:p>
+        </w:tc>
+        <w:tc>
+          <w:tcPr/>
+          <w:p>
+            <w:pPr>
+              <w:pStyle w:val="Compact"/>
+              <w:jc w:val="right"/>
+            </w:pPr>
+            <w:r>
+              <w:t xml:space="preserve">Local Partner HRH Staffing Expenditure</w:t>
+            </w:r>
+          </w:p>
+        </w:tc>
+      </w:tr>
+      <w:tr>
+        <w:tc>
+          <w:tcPr/>
+          <w:p>
+            <w:pPr>
+              <w:pStyle w:val="Compact"/>
+              <w:jc w:val="left"/>
+            </w:pPr>
+            <w:r>
+              <w:t xml:space="preserve">PEPFAR</w:t>
+            </w:r>
+          </w:p>
+        </w:tc>
+        <w:tc>
+          <w:tcPr/>
+          <w:p>
+            <w:pPr>
+              <w:pStyle w:val="Compact"/>
+              <w:jc w:val="right"/>
+            </w:pPr>
+            <w:r>
+              <w:t xml:space="preserve">$171,786,058</w:t>
+            </w:r>
+          </w:p>
+        </w:tc>
+        <w:tc>
+          <w:tcPr/>
+          <w:p>
+            <w:pPr>
+              <w:pStyle w:val="Compact"/>
+              <w:jc w:val="right"/>
+            </w:pPr>
+            <w:r>
+              <w:t xml:space="preserve">55,875</w:t>
+            </w:r>
+          </w:p>
+        </w:tc>
+        <w:tc>
+          <w:tcPr/>
+          <w:p>
+            <w:pPr>
+              <w:pStyle w:val="Compact"/>
+              <w:jc w:val="right"/>
+            </w:pPr>
+            <w:r>
+              <w:t xml:space="preserve">37,628</w:t>
+            </w:r>
+          </w:p>
+        </w:tc>
+        <w:tc>
+          <w:tcPr/>
+          <w:p>
+            <w:pPr>
+              <w:pStyle w:val="Compact"/>
+              <w:jc w:val="right"/>
+            </w:pPr>
+            <w:r>
+              <w:t xml:space="preserve">41%</w:t>
+            </w:r>
+          </w:p>
+        </w:tc>
+        <w:tc>
+          <w:tcPr/>
+          <w:p>
+            <w:pPr>
+              <w:pStyle w:val="Compact"/>
+              <w:jc w:val="right"/>
+            </w:pPr>
+            <w:r>
+              <w:t xml:space="preserve">$104,206,530</w:t>
+            </w:r>
+          </w:p>
+        </w:tc>
+      </w:tr>
+      <w:tr>
+        <w:tc>
+          <w:tcPr/>
+          <w:p>
+            <w:pPr>
+              <w:pStyle w:val="Compact"/>
+              <w:jc w:val="left"/>
+            </w:pPr>
+            <w:r>
+              <w:t xml:space="preserve">USAID</w:t>
+            </w:r>
+          </w:p>
+        </w:tc>
+        <w:tc>
+          <w:tcPr/>
+          <w:p>
+            <w:pPr>
+              <w:pStyle w:val="Compact"/>
+              <w:jc w:val="right"/>
+            </w:pPr>
+            <w:r>
+              <w:t xml:space="preserve">$61,412,956</w:t>
+            </w:r>
+          </w:p>
+        </w:tc>
+        <w:tc>
+          <w:tcPr/>
+          <w:p>
+            <w:pPr>
+              <w:pStyle w:val="Compact"/>
+              <w:jc w:val="right"/>
+            </w:pPr>
+            <w:r>
+              <w:t xml:space="preserve">31,960</w:t>
+            </w:r>
+          </w:p>
+        </w:tc>
+        <w:tc>
+          <w:tcPr/>
+          <w:p>
+            <w:pPr>
+              <w:pStyle w:val="Compact"/>
+              <w:jc w:val="right"/>
+            </w:pPr>
+            <w:r>
+              <w:t xml:space="preserve">18,093</w:t>
+            </w:r>
+          </w:p>
+        </w:tc>
+        <w:tc>
+          <w:tcPr/>
+          <w:p>
+            <w:pPr>
+              <w:pStyle w:val="Compact"/>
+              <w:jc w:val="right"/>
+            </w:pPr>
+            <w:r>
+              <w:t xml:space="preserve">29%</w:t>
+            </w:r>
+          </w:p>
+        </w:tc>
+        <w:tc>
+          <w:tcPr/>
+          <w:p>
+            <w:pPr>
+              <w:pStyle w:val="Compact"/>
+              <w:jc w:val="right"/>
+            </w:pPr>
+            <w:r>
+              <w:t xml:space="preserve">$27,474,902</w:t>
+            </w:r>
+          </w:p>
+        </w:tc>
+      </w:tr>
+    </w:tbl>
+    <w:bookmarkEnd w:id="22"/>
+    <w:bookmarkStart w:id="26" w:name="Xfe0224d1c79b64cf950e828cb58abd70d0702e4"/>
+    <w:p>
+      <w:pPr>
+        <w:pStyle w:val="Heading2"/>
+      </w:pPr>
+      <w:r>
+        <w:t xml:space="preserve">FY23 Staffing Footprint by Funding Agency</w:t>
+      </w:r>
+    </w:p>
+    <w:p>
+      <w:pPr>
+        <w:pStyle w:val="FirstParagraph"/>
+      </w:pPr>
+      <w:r>
+        <w:t xml:space="preserve">Breakdown of HRH expenditure and number of individual staff supported by each agency</w:t>
+      </w:r>
+    </w:p>
+    <w:p>
+      <w:pPr>
+        <w:pStyle w:val="BodyText"/>
+      </w:pPr>
+      <w:r>
+        <w:drawing>
+          <wp:inline>
+            <wp:extent cx="5334000" cy="3048000"/>
+            <wp:effectExtent b="0" l="0" r="0" t="0"/>
+            <wp:docPr descr="" title="" id="24" name="Picture"/>
+            <a:graphic>
+              <a:graphicData uri="http://schemas.openxmlformats.org/drawingml/2006/picture">
+                <pic:pic>
+                  <pic:nvPicPr>
+                    <pic:cNvPr descr="Automated-Reports---OU_files/figure-docx/fig1-1.png" id="25" name="Picture"/>
+                    <pic:cNvPicPr>
+                      <a:picLocks noChangeArrowheads="1" noChangeAspect="1"/>
+                    </pic:cNvPicPr>
+                  </pic:nvPicPr>
+                  <pic:blipFill>
+                    <a:blip r:embed="rId23"/>
+                    <a:stretch>
+                      <a:fillRect/>
+                    </a:stretch>
+                  </pic:blipFill>
+                  <pic:spPr bwMode="auto">
+                    <a:xfrm>
+                      <a:off x="0" y="0"/>
+                      <a:ext cx="5334000" cy="3048000"/>
+                    </a:xfrm>
+                    <a:prstGeom prst="rect">
+                      <a:avLst/>
+                    </a:prstGeom>
+                    <a:noFill/>
+                    <a:ln w="9525">
+                      <a:noFill/>
+                      <a:headEnd/>
+                      <a:tailEnd/>
+                    </a:ln>
+                  </pic:spPr>
+                </pic:pic>
+              </a:graphicData>
+            </a:graphic>
+          </wp:inline>
+        </w:drawing>
+      </w:r>
+    </w:p>
+    <w:bookmarkEnd w:id="26"/>
+    <w:bookmarkStart w:id="30" w:name="fy23-staffing-breakdown-by-program-area"/>
+    <w:p>
+      <w:pPr>
+        <w:pStyle w:val="Heading2"/>
+      </w:pPr>
+      <w:r>
+        <w:t xml:space="preserve">FY23 Staffing Breakdown by Program Area</w:t>
+      </w:r>
+    </w:p>
+    <w:p>
+      <w:pPr>
+        <w:pStyle w:val="FirstParagraph"/>
+      </w:pPr>
+      <w:r>
+        <w:t xml:space="preserve">Breakdown of total HRH expenditure and number of individual staff by program area</w:t>
+      </w:r>
+    </w:p>
+    <w:p>
+      <w:pPr>
+        <w:pStyle w:val="BodyText"/>
+      </w:pPr>
+      <w:r>
+        <w:drawing>
+          <wp:inline>
+            <wp:extent cx="5334000" cy="3000375"/>
+            <wp:effectExtent b="0" l="0" r="0" t="0"/>
+            <wp:docPr descr="" title="" id="28" name="Picture"/>
+            <a:graphic>
+              <a:graphicData uri="http://schemas.openxmlformats.org/drawingml/2006/picture">
+                <pic:pic>
+                  <pic:nvPicPr>
+                    <pic:cNvPr descr="Automated-Reports---OU_files/figure-docx/fig2-1.png" id="29" name="Picture"/>
+                    <pic:cNvPicPr>
+                      <a:picLocks noChangeArrowheads="1" noChangeAspect="1"/>
+                    </pic:cNvPicPr>
+                  </pic:nvPicPr>
+                  <pic:blipFill>
+                    <a:blip r:embed="rId27"/>
+                    <a:stretch>
+                      <a:fillRect/>
+                    </a:stretch>
+                  </pic:blipFill>
+                  <pic:spPr bwMode="auto">
+                    <a:xfrm>
+                      <a:off x="0" y="0"/>
+                      <a:ext cx="5334000" cy="3000375"/>
+                    </a:xfrm>
+                    <a:prstGeom prst="rect">
+                      <a:avLst/>
+                    </a:prstGeom>
+                    <a:noFill/>
+                    <a:ln w="9525">
+                      <a:noFill/>
+                      <a:headEnd/>
+                      <a:tailEnd/>
+                    </a:ln>
+                  </pic:spPr>
+                </pic:pic>
+              </a:graphicData>
+            </a:graphic>
+          </wp:inline>
+        </w:drawing>
+      </w:r>
+    </w:p>
+    <w:p>
+      <w:pPr>
+        <w:pStyle w:val="BodyText"/>
+      </w:pPr>
+      <w:r>
+        <w:t xml:space="preserve">In Tanzania, Program Management comprised about 34% of their total HRH expenditure</w:t>
+      </w:r>
+    </w:p>
+    <w:bookmarkEnd w:id="30"/>
     <w:sectPr/>
   </w:body>
 </w:document>

</xml_diff>